<commit_message>
admin functionality and reports on frontend
</commit_message>
<xml_diff>
--- a/Bankarski sistem za izdavanje kredita.docx
+++ b/Bankarski sistem za izdavanje kredita.docx
@@ -152,7 +152,13 @@
         <w:t>vo da radi sve CRUD operacije nad entitetima u aplikaciji.</w:t>
       </w:r>
       <w:r>
-        <w:t xml:space="preserve"> Takođe, potrebno je omogućiti admonistratoru da dodaje nova pravila u sistem.</w:t>
+        <w:t xml:space="preserve"> Takođe, potrebno je omogućiti adm</w:t>
+      </w:r>
+      <w:r>
+        <w:t>i</w:t>
+      </w:r>
+      <w:r>
+        <w:t>nistratoru da dodaje nova pravila u sistem.</w:t>
       </w:r>
     </w:p>
     <w:p>
@@ -2418,10 +2424,7 @@
         <w:t>tip kredita.</w:t>
       </w:r>
       <w:r>
-        <w:t xml:space="preserve"> </w:t>
-      </w:r>
-      <w:r>
-        <w:t xml:space="preserve">Neke od značajnih informacija o klijentu su: mjesečna primanja 1 200 </w:t>
+        <w:t xml:space="preserve"> Neke od značajnih informacija o klijentu su: mjesečna primanja 1 200 </w:t>
       </w:r>
       <w:r>
         <w:t>€</w:t>

</xml_diff>